<commit_message>
Mostly connected. Need Color and Images / use params correctly
</commit_message>
<xml_diff>
--- a/docs/Documents/word/Touch Designer Integration Guide.docx
+++ b/docs/Documents/word/Touch Designer Integration Guide.docx
@@ -149,6 +149,7 @@
                 <w:szCs w:val="20"/>
               </w:rPr>
             </w:pPr>
+            <w:proofErr w:type="spellStart"/>
             <w:r>
               <w:rPr>
                 <w:sz w:val="20"/>
@@ -156,6 +157,7 @@
               </w:rPr>
               <w:t>TD_InitializePatch</w:t>
             </w:r>
+            <w:proofErr w:type="spellEnd"/>
           </w:p>
         </w:tc>
         <w:tc>
@@ -191,6 +193,7 @@
                 <w:szCs w:val="20"/>
               </w:rPr>
             </w:pPr>
+            <w:proofErr w:type="spellStart"/>
             <w:r>
               <w:rPr>
                 <w:sz w:val="20"/>
@@ -198,6 +201,7 @@
               </w:rPr>
               <w:t>AGD_LaunchGeneration</w:t>
             </w:r>
+            <w:proofErr w:type="spellEnd"/>
           </w:p>
         </w:tc>
         <w:tc>
@@ -233,6 +237,7 @@
                 <w:szCs w:val="20"/>
               </w:rPr>
             </w:pPr>
+            <w:proofErr w:type="spellStart"/>
             <w:r>
               <w:rPr>
                 <w:sz w:val="20"/>
@@ -240,6 +245,7 @@
               </w:rPr>
               <w:t>AGD_LaunchGeneration_exec</w:t>
             </w:r>
+            <w:proofErr w:type="spellEnd"/>
           </w:p>
         </w:tc>
         <w:tc>
@@ -275,6 +281,7 @@
                 <w:szCs w:val="20"/>
               </w:rPr>
             </w:pPr>
+            <w:proofErr w:type="spellStart"/>
             <w:r>
               <w:rPr>
                 <w:sz w:val="20"/>
@@ -282,6 +289,7 @@
               </w:rPr>
               <w:t>AGD_StartTrigger</w:t>
             </w:r>
+            <w:proofErr w:type="spellEnd"/>
           </w:p>
         </w:tc>
         <w:tc>
@@ -317,6 +325,7 @@
                 <w:szCs w:val="20"/>
               </w:rPr>
             </w:pPr>
+            <w:proofErr w:type="spellStart"/>
             <w:r>
               <w:rPr>
                 <w:sz w:val="20"/>
@@ -324,6 +333,7 @@
               </w:rPr>
               <w:t>AGD_Timer</w:t>
             </w:r>
+            <w:proofErr w:type="spellEnd"/>
           </w:p>
         </w:tc>
         <w:tc>
@@ -359,6 +369,7 @@
                 <w:szCs w:val="20"/>
               </w:rPr>
             </w:pPr>
+            <w:proofErr w:type="spellStart"/>
             <w:r>
               <w:rPr>
                 <w:sz w:val="20"/>
@@ -366,6 +377,7 @@
               </w:rPr>
               <w:t>AGD_RecordOutput</w:t>
             </w:r>
+            <w:proofErr w:type="spellEnd"/>
           </w:p>
         </w:tc>
         <w:tc>
@@ -418,23 +430,41 @@
       <w:pPr>
         <w:pStyle w:val="Heading4"/>
       </w:pPr>
+      <w:proofErr w:type="spellStart"/>
       <w:r>
         <w:t>TD_InitializePatch</w:t>
       </w:r>
-    </w:p>
-    <w:p>
-      <w:pPr>
-        <w:rPr>
-          <w:sz w:val="20"/>
-          <w:szCs w:val="20"/>
-        </w:rPr>
-      </w:pPr>
-      <w:r>
-        <w:rPr>
-          <w:sz w:val="20"/>
-          <w:szCs w:val="20"/>
-        </w:rPr>
-        <w:t xml:space="preserve">The TD_InitializePatch object is a CHOP Execute object. The purpose of this object is to execute upon start-up to properly initialize all Touch Designer elements needed for execution and to start the process of execution in Touch Designer. </w:t>
+      <w:proofErr w:type="spellEnd"/>
+    </w:p>
+    <w:p>
+      <w:pPr>
+        <w:rPr>
+          <w:sz w:val="20"/>
+          <w:szCs w:val="20"/>
+        </w:rPr>
+      </w:pPr>
+      <w:r>
+        <w:rPr>
+          <w:sz w:val="20"/>
+          <w:szCs w:val="20"/>
+        </w:rPr>
+        <w:t xml:space="preserve">The </w:t>
+      </w:r>
+      <w:proofErr w:type="spellStart"/>
+      <w:r>
+        <w:rPr>
+          <w:sz w:val="20"/>
+          <w:szCs w:val="20"/>
+        </w:rPr>
+        <w:t>TD_InitializePatch</w:t>
+      </w:r>
+      <w:proofErr w:type="spellEnd"/>
+      <w:r>
+        <w:rPr>
+          <w:sz w:val="20"/>
+          <w:szCs w:val="20"/>
+        </w:rPr>
+        <w:t xml:space="preserve"> object is a CHOP Execute object. The purpose of this object is to execute upon start-up to properly initialize all Touch Designer elements needed for execution and to start the process of execution in Touch Designer. </w:t>
       </w:r>
     </w:p>
     <w:p>
@@ -456,9 +486,11 @@
       <w:pPr>
         <w:pStyle w:val="Heading4"/>
       </w:pPr>
+      <w:proofErr w:type="spellStart"/>
       <w:r>
         <w:t>AGD_LaunchGeneration</w:t>
       </w:r>
+      <w:proofErr w:type="spellEnd"/>
     </w:p>
     <w:p>
       <w:pPr>
@@ -479,7 +511,39 @@
           <w:sz w:val="20"/>
           <w:szCs w:val="20"/>
         </w:rPr>
-        <w:t>Touch Designer is run by TD_InitializePatch. This means a developer does not have to manually load in a file in the same manner that is done in TD_InitializePatch.</w:t>
+        <w:t xml:space="preserve">Touch Designer is run by </w:t>
+      </w:r>
+      <w:proofErr w:type="spellStart"/>
+      <w:r>
+        <w:rPr>
+          <w:sz w:val="20"/>
+          <w:szCs w:val="20"/>
+        </w:rPr>
+        <w:t>TD_InitializePatch</w:t>
+      </w:r>
+      <w:proofErr w:type="spellEnd"/>
+      <w:r>
+        <w:rPr>
+          <w:sz w:val="20"/>
+          <w:szCs w:val="20"/>
+        </w:rPr>
+        <w:t xml:space="preserve">. This means a developer does not have to manually load in a file in the same manner that is done in </w:t>
+      </w:r>
+      <w:proofErr w:type="spellStart"/>
+      <w:r>
+        <w:rPr>
+          <w:sz w:val="20"/>
+          <w:szCs w:val="20"/>
+        </w:rPr>
+        <w:t>TD_InitializePatch</w:t>
+      </w:r>
+      <w:proofErr w:type="spellEnd"/>
+      <w:r>
+        <w:rPr>
+          <w:sz w:val="20"/>
+          <w:szCs w:val="20"/>
+        </w:rPr>
+        <w:t>.</w:t>
       </w:r>
       <w:r>
         <w:rPr>
@@ -500,102 +564,256 @@
       <w:pPr>
         <w:pStyle w:val="Heading4"/>
       </w:pPr>
+      <w:proofErr w:type="spellStart"/>
       <w:r>
         <w:t>AGD_LaunchGeneration_exec</w:t>
       </w:r>
-    </w:p>
-    <w:p>
-      <w:pPr>
-        <w:rPr>
-          <w:sz w:val="20"/>
-          <w:szCs w:val="20"/>
-        </w:rPr>
-      </w:pPr>
-      <w:r>
-        <w:rPr>
-          <w:sz w:val="20"/>
-          <w:szCs w:val="20"/>
-        </w:rPr>
-        <w:t>This object is responsible for launching AGD_LaunchGeneration. This object is directly started from TD_InitializePatch. It may be possible to not use this execute and directly start AGD_LaunchGeneration from TD_InitializePatch, but this has not been tested yet. The file that controls this object is shared between this module and AGD_TimerCallbacks. This object should be set to “Load on Start” based off of current implementations.</w:t>
+      <w:proofErr w:type="spellEnd"/>
+    </w:p>
+    <w:p>
+      <w:pPr>
+        <w:rPr>
+          <w:sz w:val="20"/>
+          <w:szCs w:val="20"/>
+        </w:rPr>
+      </w:pPr>
+      <w:r>
+        <w:rPr>
+          <w:sz w:val="20"/>
+          <w:szCs w:val="20"/>
+        </w:rPr>
+        <w:t xml:space="preserve">This object is responsible for launching </w:t>
+      </w:r>
+      <w:proofErr w:type="spellStart"/>
+      <w:r>
+        <w:rPr>
+          <w:sz w:val="20"/>
+          <w:szCs w:val="20"/>
+        </w:rPr>
+        <w:t>AGD_LaunchGeneration</w:t>
+      </w:r>
+      <w:proofErr w:type="spellEnd"/>
+      <w:r>
+        <w:rPr>
+          <w:sz w:val="20"/>
+          <w:szCs w:val="20"/>
+        </w:rPr>
+        <w:t xml:space="preserve">. This object is directly started from </w:t>
+      </w:r>
+      <w:proofErr w:type="spellStart"/>
+      <w:r>
+        <w:rPr>
+          <w:sz w:val="20"/>
+          <w:szCs w:val="20"/>
+        </w:rPr>
+        <w:t>TD_InitializePatch</w:t>
+      </w:r>
+      <w:proofErr w:type="spellEnd"/>
+      <w:r>
+        <w:rPr>
+          <w:sz w:val="20"/>
+          <w:szCs w:val="20"/>
+        </w:rPr>
+        <w:t xml:space="preserve">. It may be possible to not use this execute and directly start </w:t>
+      </w:r>
+      <w:proofErr w:type="spellStart"/>
+      <w:r>
+        <w:rPr>
+          <w:sz w:val="20"/>
+          <w:szCs w:val="20"/>
+        </w:rPr>
+        <w:t>AGD_LaunchGeneration</w:t>
+      </w:r>
+      <w:proofErr w:type="spellEnd"/>
+      <w:r>
+        <w:rPr>
+          <w:sz w:val="20"/>
+          <w:szCs w:val="20"/>
+        </w:rPr>
+        <w:t xml:space="preserve"> from </w:t>
+      </w:r>
+      <w:proofErr w:type="spellStart"/>
+      <w:r>
+        <w:rPr>
+          <w:sz w:val="20"/>
+          <w:szCs w:val="20"/>
+        </w:rPr>
+        <w:t>TD_InitializePatch</w:t>
+      </w:r>
+      <w:proofErr w:type="spellEnd"/>
+      <w:r>
+        <w:rPr>
+          <w:sz w:val="20"/>
+          <w:szCs w:val="20"/>
+        </w:rPr>
+        <w:t xml:space="preserve">, but this has not been tested yet. The file that controls this object is shared between this module and </w:t>
+      </w:r>
+      <w:proofErr w:type="spellStart"/>
+      <w:r>
+        <w:rPr>
+          <w:sz w:val="20"/>
+          <w:szCs w:val="20"/>
+        </w:rPr>
+        <w:t>AGD_TimerCallbacks</w:t>
+      </w:r>
+      <w:proofErr w:type="spellEnd"/>
+      <w:r>
+        <w:rPr>
+          <w:sz w:val="20"/>
+          <w:szCs w:val="20"/>
+        </w:rPr>
+        <w:t>. This object should be set to “Load on Start” based off of current implementations.</w:t>
       </w:r>
     </w:p>
     <w:p>
       <w:pPr>
         <w:pStyle w:val="Heading4"/>
       </w:pPr>
+      <w:proofErr w:type="spellStart"/>
       <w:r>
         <w:t>AGD_StartTrigger</w:t>
       </w:r>
-    </w:p>
-    <w:p>
-      <w:pPr>
-        <w:rPr>
-          <w:sz w:val="20"/>
-          <w:szCs w:val="20"/>
-        </w:rPr>
-      </w:pPr>
-      <w:r>
-        <w:rPr>
-          <w:sz w:val="20"/>
-          <w:szCs w:val="20"/>
-        </w:rPr>
-        <w:t xml:space="preserve">This object is a constant, that when switched from zero to one, starts AGD_Timer. There are no special settings required for this object. </w:t>
+      <w:proofErr w:type="spellEnd"/>
+    </w:p>
+    <w:p>
+      <w:pPr>
+        <w:rPr>
+          <w:sz w:val="20"/>
+          <w:szCs w:val="20"/>
+        </w:rPr>
+      </w:pPr>
+      <w:r>
+        <w:rPr>
+          <w:sz w:val="20"/>
+          <w:szCs w:val="20"/>
+        </w:rPr>
+        <w:t xml:space="preserve">This object is a constant, that when switched from zero to one, starts </w:t>
+      </w:r>
+      <w:proofErr w:type="spellStart"/>
+      <w:r>
+        <w:rPr>
+          <w:sz w:val="20"/>
+          <w:szCs w:val="20"/>
+        </w:rPr>
+        <w:t>AGD_Timer</w:t>
+      </w:r>
+      <w:proofErr w:type="spellEnd"/>
+      <w:r>
+        <w:rPr>
+          <w:sz w:val="20"/>
+          <w:szCs w:val="20"/>
+        </w:rPr>
+        <w:t xml:space="preserve">. There are no special settings required for this object. </w:t>
       </w:r>
     </w:p>
     <w:p>
       <w:pPr>
         <w:pStyle w:val="Heading4"/>
       </w:pPr>
+      <w:proofErr w:type="spellStart"/>
       <w:r>
         <w:t>AGD_Timer</w:t>
       </w:r>
-    </w:p>
-    <w:p>
-      <w:pPr>
-        <w:rPr>
-          <w:sz w:val="20"/>
-          <w:szCs w:val="20"/>
-        </w:rPr>
-      </w:pPr>
-      <w:r>
-        <w:rPr>
-          <w:sz w:val="20"/>
-          <w:szCs w:val="20"/>
-        </w:rPr>
-        <w:t xml:space="preserve">This object acts as a timer that counts down for the desired video length. There is an associated callback (AGD_TimerCallback) that is used to actually shutdown Touch Designer once the desired generation has completed. All of the required parameters for this object are set in the AGD_ArtGeneratorInstance class when it is initialized. </w:t>
+      <w:proofErr w:type="spellEnd"/>
+    </w:p>
+    <w:p>
+      <w:pPr>
+        <w:rPr>
+          <w:sz w:val="20"/>
+          <w:szCs w:val="20"/>
+        </w:rPr>
+      </w:pPr>
+      <w:r>
+        <w:rPr>
+          <w:sz w:val="20"/>
+          <w:szCs w:val="20"/>
+        </w:rPr>
+        <w:t>This object acts as a timer that counts down for the desired video length. There is an associated callback (</w:t>
+      </w:r>
+      <w:proofErr w:type="spellStart"/>
+      <w:r>
+        <w:rPr>
+          <w:sz w:val="20"/>
+          <w:szCs w:val="20"/>
+        </w:rPr>
+        <w:t>AGD_TimerCallback</w:t>
+      </w:r>
+      <w:proofErr w:type="spellEnd"/>
+      <w:r>
+        <w:rPr>
+          <w:sz w:val="20"/>
+          <w:szCs w:val="20"/>
+        </w:rPr>
+        <w:t xml:space="preserve">) that is used to actually shutdown Touch Designer once the desired generation has completed. All of the required parameters for this object are set in the </w:t>
+      </w:r>
+      <w:proofErr w:type="spellStart"/>
+      <w:r>
+        <w:rPr>
+          <w:sz w:val="20"/>
+          <w:szCs w:val="20"/>
+        </w:rPr>
+        <w:t>AGD_ArtGeneratorInstance</w:t>
+      </w:r>
+      <w:proofErr w:type="spellEnd"/>
+      <w:r>
+        <w:rPr>
+          <w:sz w:val="20"/>
+          <w:szCs w:val="20"/>
+        </w:rPr>
+        <w:t xml:space="preserve"> class when it is initialized. </w:t>
       </w:r>
     </w:p>
     <w:p>
       <w:pPr>
         <w:pStyle w:val="Heading4"/>
       </w:pPr>
+      <w:proofErr w:type="spellStart"/>
       <w:r>
         <w:lastRenderedPageBreak/>
         <w:t>AGD_TimerCallbacks</w:t>
       </w:r>
-    </w:p>
-    <w:p>
-      <w:pPr>
-        <w:rPr>
-          <w:sz w:val="20"/>
-          <w:szCs w:val="20"/>
-        </w:rPr>
-      </w:pPr>
-      <w:r>
-        <w:rPr>
-          <w:sz w:val="20"/>
-          <w:szCs w:val="20"/>
-        </w:rPr>
-        <w:t>This object is responsible for closing down Touch Designer when AGD_Timer has reached its expected count. This object should be set to “Load on Start” based off of current implementations.</w:t>
+      <w:proofErr w:type="spellEnd"/>
+    </w:p>
+    <w:p>
+      <w:pPr>
+        <w:rPr>
+          <w:sz w:val="20"/>
+          <w:szCs w:val="20"/>
+        </w:rPr>
+      </w:pPr>
+      <w:r>
+        <w:rPr>
+          <w:sz w:val="20"/>
+          <w:szCs w:val="20"/>
+        </w:rPr>
+        <w:t xml:space="preserve">This object is responsible for closing down Touch Designer when </w:t>
+      </w:r>
+      <w:proofErr w:type="spellStart"/>
+      <w:r>
+        <w:rPr>
+          <w:sz w:val="20"/>
+          <w:szCs w:val="20"/>
+        </w:rPr>
+        <w:t>AGD_Timer</w:t>
+      </w:r>
+      <w:proofErr w:type="spellEnd"/>
+      <w:r>
+        <w:rPr>
+          <w:sz w:val="20"/>
+          <w:szCs w:val="20"/>
+        </w:rPr>
+        <w:t xml:space="preserve"> has reached its expected count. This object should be set to “Load on Start” based off of current implementations.</w:t>
       </w:r>
     </w:p>
     <w:p>
       <w:pPr>
         <w:pStyle w:val="Heading4"/>
       </w:pPr>
+      <w:proofErr w:type="spellStart"/>
       <w:r>
         <w:t>AGD_RecordOutput</w:t>
       </w:r>
+      <w:proofErr w:type="spellEnd"/>
     </w:p>
     <w:p>
       <w:pPr>
@@ -616,7 +834,23 @@
           <w:sz w:val="20"/>
           <w:szCs w:val="20"/>
         </w:rPr>
-        <w:t>this object are set in the AGD_ArtGeneratorInstance class when it is initialized.</w:t>
+        <w:t xml:space="preserve">this object are set in the </w:t>
+      </w:r>
+      <w:proofErr w:type="spellStart"/>
+      <w:r>
+        <w:rPr>
+          <w:sz w:val="20"/>
+          <w:szCs w:val="20"/>
+        </w:rPr>
+        <w:t>AGD_ArtGeneratorInstance</w:t>
+      </w:r>
+      <w:proofErr w:type="spellEnd"/>
+      <w:r>
+        <w:rPr>
+          <w:sz w:val="20"/>
+          <w:szCs w:val="20"/>
+        </w:rPr>
+        <w:t xml:space="preserve"> class when it is initialized.</w:t>
       </w:r>
     </w:p>
     <w:tbl>
@@ -692,6 +926,7 @@
                 <w:szCs w:val="20"/>
               </w:rPr>
             </w:pPr>
+            <w:proofErr w:type="spellStart"/>
             <w:r>
               <w:rPr>
                 <w:sz w:val="20"/>
@@ -699,6 +934,7 @@
               </w:rPr>
               <w:t>TD_InitializePatch</w:t>
             </w:r>
+            <w:proofErr w:type="spellEnd"/>
           </w:p>
         </w:tc>
         <w:tc>
@@ -717,7 +953,21 @@
                 <w:sz w:val="20"/>
                 <w:szCs w:val="20"/>
               </w:rPr>
-              <w:t>&lt;root&gt;/code/TouchDesigner/patches/TD_InitializePatch.py</w:t>
+              <w:t>&lt;root&gt;/code/TouchDesigner/</w:t>
+            </w:r>
+            <w:r>
+              <w:rPr>
+                <w:sz w:val="20"/>
+                <w:szCs w:val="20"/>
+              </w:rPr>
+              <w:t>src</w:t>
+            </w:r>
+            <w:r>
+              <w:rPr>
+                <w:sz w:val="20"/>
+                <w:szCs w:val="20"/>
+              </w:rPr>
+              <w:t>/TD_InitializePatch.py</w:t>
             </w:r>
           </w:p>
         </w:tc>
@@ -734,6 +984,7 @@
                 <w:szCs w:val="20"/>
               </w:rPr>
             </w:pPr>
+            <w:proofErr w:type="spellStart"/>
             <w:r>
               <w:rPr>
                 <w:sz w:val="20"/>
@@ -741,6 +992,7 @@
               </w:rPr>
               <w:t>AGD_LaunchGeneration</w:t>
             </w:r>
+            <w:proofErr w:type="spellEnd"/>
           </w:p>
         </w:tc>
         <w:tc>
@@ -776,6 +1028,7 @@
                 <w:szCs w:val="20"/>
               </w:rPr>
             </w:pPr>
+            <w:proofErr w:type="spellStart"/>
             <w:r>
               <w:rPr>
                 <w:sz w:val="20"/>
@@ -783,6 +1036,7 @@
               </w:rPr>
               <w:t>AGD_LaunchGeneration_exec</w:t>
             </w:r>
+            <w:proofErr w:type="spellEnd"/>
           </w:p>
         </w:tc>
         <w:tc>
@@ -818,6 +1072,7 @@
                 <w:szCs w:val="20"/>
               </w:rPr>
             </w:pPr>
+            <w:proofErr w:type="spellStart"/>
             <w:r>
               <w:rPr>
                 <w:sz w:val="20"/>
@@ -825,6 +1080,7 @@
               </w:rPr>
               <w:t>AGD_TimerCallbacks</w:t>
             </w:r>
+            <w:proofErr w:type="spellEnd"/>
           </w:p>
         </w:tc>
         <w:tc>
@@ -985,6 +1241,7 @@
                 <w:szCs w:val="20"/>
               </w:rPr>
             </w:pPr>
+            <w:proofErr w:type="spellStart"/>
             <w:r>
               <w:rPr>
                 <w:sz w:val="20"/>
@@ -992,6 +1249,7 @@
               </w:rPr>
               <w:t>SIMStart</w:t>
             </w:r>
+            <w:proofErr w:type="spellEnd"/>
           </w:p>
         </w:tc>
         <w:tc>
@@ -1583,7 +1841,30 @@
         <w:t xml:space="preserve"> quit(), because it is needed for the full functionality of the system. </w:t>
       </w:r>
     </w:p>
-    <w:p/>
+    <w:p>
+      <w:pPr>
+        <w:pStyle w:val="Heading3"/>
+      </w:pPr>
+      <w:r>
+        <w:t>Touch Designer Configuration</w:t>
+      </w:r>
+    </w:p>
+    <w:p>
+      <w:r>
+        <w:t>In Touch Designer, the overall application can have various settings controlling aspects of speed and direction of art generation. Ensure for proper execution of a Touch Designer patch, that on the bottom toolbar, forward playback is enabled and looping is enabled. Additionally, enable real-time playback on the top toolbar.</w:t>
+      </w:r>
+    </w:p>
+    <w:p>
+      <w:r>
+        <w:t xml:space="preserve">Initially, it was thought that disabling real-time processing would decrease the amount of time to process graphics. However, what it actually does is slow down the generation to get better quality output. This is not desired as we are already taking around 5 seconds to generate art, which can lead to </w:t>
+      </w:r>
+      <w:r>
+        <w:t>a clogged</w:t>
+      </w:r>
+      <w:r>
+        <w:t xml:space="preserve"> queue if many users want to generate art. </w:t>
+      </w:r>
+    </w:p>
     <w:sectPr>
       <w:headerReference w:type="even" r:id="rId6"/>
       <w:headerReference w:type="default" r:id="rId7"/>
@@ -1759,7 +2040,7 @@
       <w:rPr>
         <w:noProof/>
       </w:rPr>
-      <w:t>April 29, 2024</w:t>
+      <w:t>April 30, 2024</w:t>
     </w:r>
     <w:r>
       <w:fldChar w:fldCharType="end"/>

</xml_diff>

<commit_message>
Moving Patch Path Enum around
</commit_message>
<xml_diff>
--- a/docs/Documents/word/Touch Designer Integration Guide.docx
+++ b/docs/Documents/word/Touch Designer Integration Guide.docx
@@ -149,7 +149,6 @@
                 <w:szCs w:val="20"/>
               </w:rPr>
             </w:pPr>
-            <w:proofErr w:type="spellStart"/>
             <w:r>
               <w:rPr>
                 <w:sz w:val="20"/>
@@ -157,7 +156,6 @@
               </w:rPr>
               <w:t>TD_InitializePatch</w:t>
             </w:r>
-            <w:proofErr w:type="spellEnd"/>
           </w:p>
         </w:tc>
         <w:tc>
@@ -193,7 +191,6 @@
                 <w:szCs w:val="20"/>
               </w:rPr>
             </w:pPr>
-            <w:proofErr w:type="spellStart"/>
             <w:r>
               <w:rPr>
                 <w:sz w:val="20"/>
@@ -201,7 +198,6 @@
               </w:rPr>
               <w:t>AGD_LaunchGeneration</w:t>
             </w:r>
-            <w:proofErr w:type="spellEnd"/>
           </w:p>
         </w:tc>
         <w:tc>
@@ -237,7 +233,6 @@
                 <w:szCs w:val="20"/>
               </w:rPr>
             </w:pPr>
-            <w:proofErr w:type="spellStart"/>
             <w:r>
               <w:rPr>
                 <w:sz w:val="20"/>
@@ -245,7 +240,6 @@
               </w:rPr>
               <w:t>AGD_LaunchGeneration_exec</w:t>
             </w:r>
-            <w:proofErr w:type="spellEnd"/>
           </w:p>
         </w:tc>
         <w:tc>
@@ -281,7 +275,6 @@
                 <w:szCs w:val="20"/>
               </w:rPr>
             </w:pPr>
-            <w:proofErr w:type="spellStart"/>
             <w:r>
               <w:rPr>
                 <w:sz w:val="20"/>
@@ -289,7 +282,6 @@
               </w:rPr>
               <w:t>AGD_StartTrigger</w:t>
             </w:r>
-            <w:proofErr w:type="spellEnd"/>
           </w:p>
         </w:tc>
         <w:tc>
@@ -325,7 +317,6 @@
                 <w:szCs w:val="20"/>
               </w:rPr>
             </w:pPr>
-            <w:proofErr w:type="spellStart"/>
             <w:r>
               <w:rPr>
                 <w:sz w:val="20"/>
@@ -333,7 +324,6 @@
               </w:rPr>
               <w:t>AGD_Timer</w:t>
             </w:r>
-            <w:proofErr w:type="spellEnd"/>
           </w:p>
         </w:tc>
         <w:tc>
@@ -369,7 +359,6 @@
                 <w:szCs w:val="20"/>
               </w:rPr>
             </w:pPr>
-            <w:proofErr w:type="spellStart"/>
             <w:r>
               <w:rPr>
                 <w:sz w:val="20"/>
@@ -377,7 +366,6 @@
               </w:rPr>
               <w:t>AGD_RecordOutput</w:t>
             </w:r>
-            <w:proofErr w:type="spellEnd"/>
           </w:p>
         </w:tc>
         <w:tc>
@@ -430,41 +418,23 @@
       <w:pPr>
         <w:pStyle w:val="Heading4"/>
       </w:pPr>
-      <w:proofErr w:type="spellStart"/>
       <w:r>
         <w:t>TD_InitializePatch</w:t>
       </w:r>
-      <w:proofErr w:type="spellEnd"/>
-    </w:p>
-    <w:p>
-      <w:pPr>
-        <w:rPr>
-          <w:sz w:val="20"/>
-          <w:szCs w:val="20"/>
-        </w:rPr>
-      </w:pPr>
-      <w:r>
-        <w:rPr>
-          <w:sz w:val="20"/>
-          <w:szCs w:val="20"/>
-        </w:rPr>
-        <w:t xml:space="preserve">The </w:t>
-      </w:r>
-      <w:proofErr w:type="spellStart"/>
-      <w:r>
-        <w:rPr>
-          <w:sz w:val="20"/>
-          <w:szCs w:val="20"/>
-        </w:rPr>
-        <w:t>TD_InitializePatch</w:t>
-      </w:r>
-      <w:proofErr w:type="spellEnd"/>
-      <w:r>
-        <w:rPr>
-          <w:sz w:val="20"/>
-          <w:szCs w:val="20"/>
-        </w:rPr>
-        <w:t xml:space="preserve"> object is a CHOP Execute object. The purpose of this object is to execute upon start-up to properly initialize all Touch Designer elements needed for execution and to start the process of execution in Touch Designer. </w:t>
+    </w:p>
+    <w:p>
+      <w:pPr>
+        <w:rPr>
+          <w:sz w:val="20"/>
+          <w:szCs w:val="20"/>
+        </w:rPr>
+      </w:pPr>
+      <w:r>
+        <w:rPr>
+          <w:sz w:val="20"/>
+          <w:szCs w:val="20"/>
+        </w:rPr>
+        <w:t xml:space="preserve">The TD_InitializePatch object is a CHOP Execute object. The purpose of this object is to execute upon start-up to properly initialize all Touch Designer elements needed for execution and to start the process of execution in Touch Designer. </w:t>
       </w:r>
     </w:p>
     <w:p>
@@ -486,11 +456,9 @@
       <w:pPr>
         <w:pStyle w:val="Heading4"/>
       </w:pPr>
-      <w:proofErr w:type="spellStart"/>
       <w:r>
         <w:t>AGD_LaunchGeneration</w:t>
       </w:r>
-      <w:proofErr w:type="spellEnd"/>
     </w:p>
     <w:p>
       <w:pPr>
@@ -511,39 +479,7 @@
           <w:sz w:val="20"/>
           <w:szCs w:val="20"/>
         </w:rPr>
-        <w:t xml:space="preserve">Touch Designer is run by </w:t>
-      </w:r>
-      <w:proofErr w:type="spellStart"/>
-      <w:r>
-        <w:rPr>
-          <w:sz w:val="20"/>
-          <w:szCs w:val="20"/>
-        </w:rPr>
-        <w:t>TD_InitializePatch</w:t>
-      </w:r>
-      <w:proofErr w:type="spellEnd"/>
-      <w:r>
-        <w:rPr>
-          <w:sz w:val="20"/>
-          <w:szCs w:val="20"/>
-        </w:rPr>
-        <w:t xml:space="preserve">. This means a developer does not have to manually load in a file in the same manner that is done in </w:t>
-      </w:r>
-      <w:proofErr w:type="spellStart"/>
-      <w:r>
-        <w:rPr>
-          <w:sz w:val="20"/>
-          <w:szCs w:val="20"/>
-        </w:rPr>
-        <w:t>TD_InitializePatch</w:t>
-      </w:r>
-      <w:proofErr w:type="spellEnd"/>
-      <w:r>
-        <w:rPr>
-          <w:sz w:val="20"/>
-          <w:szCs w:val="20"/>
-        </w:rPr>
-        <w:t>.</w:t>
+        <w:t>Touch Designer is run by TD_InitializePatch. This means a developer does not have to manually load in a file in the same manner that is done in TD_InitializePatch.</w:t>
       </w:r>
       <w:r>
         <w:rPr>
@@ -564,256 +500,102 @@
       <w:pPr>
         <w:pStyle w:val="Heading4"/>
       </w:pPr>
-      <w:proofErr w:type="spellStart"/>
       <w:r>
         <w:t>AGD_LaunchGeneration_exec</w:t>
       </w:r>
-      <w:proofErr w:type="spellEnd"/>
-    </w:p>
-    <w:p>
-      <w:pPr>
-        <w:rPr>
-          <w:sz w:val="20"/>
-          <w:szCs w:val="20"/>
-        </w:rPr>
-      </w:pPr>
-      <w:r>
-        <w:rPr>
-          <w:sz w:val="20"/>
-          <w:szCs w:val="20"/>
-        </w:rPr>
-        <w:t xml:space="preserve">This object is responsible for launching </w:t>
-      </w:r>
-      <w:proofErr w:type="spellStart"/>
-      <w:r>
-        <w:rPr>
-          <w:sz w:val="20"/>
-          <w:szCs w:val="20"/>
-        </w:rPr>
-        <w:t>AGD_LaunchGeneration</w:t>
-      </w:r>
-      <w:proofErr w:type="spellEnd"/>
-      <w:r>
-        <w:rPr>
-          <w:sz w:val="20"/>
-          <w:szCs w:val="20"/>
-        </w:rPr>
-        <w:t xml:space="preserve">. This object is directly started from </w:t>
-      </w:r>
-      <w:proofErr w:type="spellStart"/>
-      <w:r>
-        <w:rPr>
-          <w:sz w:val="20"/>
-          <w:szCs w:val="20"/>
-        </w:rPr>
-        <w:t>TD_InitializePatch</w:t>
-      </w:r>
-      <w:proofErr w:type="spellEnd"/>
-      <w:r>
-        <w:rPr>
-          <w:sz w:val="20"/>
-          <w:szCs w:val="20"/>
-        </w:rPr>
-        <w:t xml:space="preserve">. It may be possible to not use this execute and directly start </w:t>
-      </w:r>
-      <w:proofErr w:type="spellStart"/>
-      <w:r>
-        <w:rPr>
-          <w:sz w:val="20"/>
-          <w:szCs w:val="20"/>
-        </w:rPr>
-        <w:t>AGD_LaunchGeneration</w:t>
-      </w:r>
-      <w:proofErr w:type="spellEnd"/>
-      <w:r>
-        <w:rPr>
-          <w:sz w:val="20"/>
-          <w:szCs w:val="20"/>
-        </w:rPr>
-        <w:t xml:space="preserve"> from </w:t>
-      </w:r>
-      <w:proofErr w:type="spellStart"/>
-      <w:r>
-        <w:rPr>
-          <w:sz w:val="20"/>
-          <w:szCs w:val="20"/>
-        </w:rPr>
-        <w:t>TD_InitializePatch</w:t>
-      </w:r>
-      <w:proofErr w:type="spellEnd"/>
-      <w:r>
-        <w:rPr>
-          <w:sz w:val="20"/>
-          <w:szCs w:val="20"/>
-        </w:rPr>
-        <w:t xml:space="preserve">, but this has not been tested yet. The file that controls this object is shared between this module and </w:t>
-      </w:r>
-      <w:proofErr w:type="spellStart"/>
-      <w:r>
-        <w:rPr>
-          <w:sz w:val="20"/>
-          <w:szCs w:val="20"/>
-        </w:rPr>
-        <w:t>AGD_TimerCallbacks</w:t>
-      </w:r>
-      <w:proofErr w:type="spellEnd"/>
-      <w:r>
-        <w:rPr>
-          <w:sz w:val="20"/>
-          <w:szCs w:val="20"/>
-        </w:rPr>
-        <w:t>. This object should be set to “Load on Start” based off of current implementations.</w:t>
+    </w:p>
+    <w:p>
+      <w:pPr>
+        <w:rPr>
+          <w:sz w:val="20"/>
+          <w:szCs w:val="20"/>
+        </w:rPr>
+      </w:pPr>
+      <w:r>
+        <w:rPr>
+          <w:sz w:val="20"/>
+          <w:szCs w:val="20"/>
+        </w:rPr>
+        <w:t>This object is responsible for launching AGD_LaunchGeneration. This object is directly started from TD_InitializePatch. It may be possible to not use this execute and directly start AGD_LaunchGeneration from TD_InitializePatch, but this has not been tested yet. The file that controls this object is shared between this module and AGD_TimerCallbacks. This object should be set to “Load on Start” based off of current implementations.</w:t>
       </w:r>
     </w:p>
     <w:p>
       <w:pPr>
         <w:pStyle w:val="Heading4"/>
       </w:pPr>
-      <w:proofErr w:type="spellStart"/>
       <w:r>
         <w:t>AGD_StartTrigger</w:t>
       </w:r>
-      <w:proofErr w:type="spellEnd"/>
-    </w:p>
-    <w:p>
-      <w:pPr>
-        <w:rPr>
-          <w:sz w:val="20"/>
-          <w:szCs w:val="20"/>
-        </w:rPr>
-      </w:pPr>
-      <w:r>
-        <w:rPr>
-          <w:sz w:val="20"/>
-          <w:szCs w:val="20"/>
-        </w:rPr>
-        <w:t xml:space="preserve">This object is a constant, that when switched from zero to one, starts </w:t>
-      </w:r>
-      <w:proofErr w:type="spellStart"/>
-      <w:r>
-        <w:rPr>
-          <w:sz w:val="20"/>
-          <w:szCs w:val="20"/>
-        </w:rPr>
+    </w:p>
+    <w:p>
+      <w:pPr>
+        <w:rPr>
+          <w:sz w:val="20"/>
+          <w:szCs w:val="20"/>
+        </w:rPr>
+      </w:pPr>
+      <w:r>
+        <w:rPr>
+          <w:sz w:val="20"/>
+          <w:szCs w:val="20"/>
+        </w:rPr>
+        <w:t xml:space="preserve">This object is a constant, that when switched from zero to one, starts AGD_Timer. There are no special settings required for this object. </w:t>
+      </w:r>
+    </w:p>
+    <w:p>
+      <w:pPr>
+        <w:pStyle w:val="Heading4"/>
+      </w:pPr>
+      <w:r>
         <w:t>AGD_Timer</w:t>
       </w:r>
-      <w:proofErr w:type="spellEnd"/>
-      <w:r>
-        <w:rPr>
-          <w:sz w:val="20"/>
-          <w:szCs w:val="20"/>
-        </w:rPr>
-        <w:t xml:space="preserve">. There are no special settings required for this object. </w:t>
+    </w:p>
+    <w:p>
+      <w:pPr>
+        <w:rPr>
+          <w:sz w:val="20"/>
+          <w:szCs w:val="20"/>
+        </w:rPr>
+      </w:pPr>
+      <w:r>
+        <w:rPr>
+          <w:sz w:val="20"/>
+          <w:szCs w:val="20"/>
+        </w:rPr>
+        <w:t xml:space="preserve">This object acts as a timer that counts down for the desired video length. There is an associated callback (AGD_TimerCallback) that is used to actually shutdown Touch Designer once the desired generation has completed. All of the required parameters for this object are set in the AGD_ArtGeneratorInstance class when it is initialized. </w:t>
       </w:r>
     </w:p>
     <w:p>
       <w:pPr>
         <w:pStyle w:val="Heading4"/>
       </w:pPr>
-      <w:proofErr w:type="spellStart"/>
-      <w:r>
-        <w:t>AGD_Timer</w:t>
-      </w:r>
-      <w:proofErr w:type="spellEnd"/>
-    </w:p>
-    <w:p>
-      <w:pPr>
-        <w:rPr>
-          <w:sz w:val="20"/>
-          <w:szCs w:val="20"/>
-        </w:rPr>
-      </w:pPr>
-      <w:r>
-        <w:rPr>
-          <w:sz w:val="20"/>
-          <w:szCs w:val="20"/>
-        </w:rPr>
-        <w:t>This object acts as a timer that counts down for the desired video length. There is an associated callback (</w:t>
-      </w:r>
-      <w:proofErr w:type="spellStart"/>
-      <w:r>
-        <w:rPr>
-          <w:sz w:val="20"/>
-          <w:szCs w:val="20"/>
-        </w:rPr>
-        <w:t>AGD_TimerCallback</w:t>
-      </w:r>
-      <w:proofErr w:type="spellEnd"/>
-      <w:r>
-        <w:rPr>
-          <w:sz w:val="20"/>
-          <w:szCs w:val="20"/>
-        </w:rPr>
-        <w:t xml:space="preserve">) that is used to actually shutdown Touch Designer once the desired generation has completed. All of the required parameters for this object are set in the </w:t>
-      </w:r>
-      <w:proofErr w:type="spellStart"/>
-      <w:r>
-        <w:rPr>
-          <w:sz w:val="20"/>
-          <w:szCs w:val="20"/>
-        </w:rPr>
-        <w:t>AGD_ArtGeneratorInstance</w:t>
-      </w:r>
-      <w:proofErr w:type="spellEnd"/>
-      <w:r>
-        <w:rPr>
-          <w:sz w:val="20"/>
-          <w:szCs w:val="20"/>
-        </w:rPr>
-        <w:t xml:space="preserve"> class when it is initialized. </w:t>
-      </w:r>
-    </w:p>
-    <w:p>
-      <w:pPr>
-        <w:pStyle w:val="Heading4"/>
-      </w:pPr>
-      <w:proofErr w:type="spellStart"/>
       <w:r>
         <w:lastRenderedPageBreak/>
         <w:t>AGD_TimerCallbacks</w:t>
       </w:r>
-      <w:proofErr w:type="spellEnd"/>
-    </w:p>
-    <w:p>
-      <w:pPr>
-        <w:rPr>
-          <w:sz w:val="20"/>
-          <w:szCs w:val="20"/>
-        </w:rPr>
-      </w:pPr>
-      <w:r>
-        <w:rPr>
-          <w:sz w:val="20"/>
-          <w:szCs w:val="20"/>
-        </w:rPr>
-        <w:t xml:space="preserve">This object is responsible for closing down Touch Designer when </w:t>
-      </w:r>
-      <w:proofErr w:type="spellStart"/>
-      <w:r>
-        <w:rPr>
-          <w:sz w:val="20"/>
-          <w:szCs w:val="20"/>
-        </w:rPr>
-        <w:t>AGD_Timer</w:t>
-      </w:r>
-      <w:proofErr w:type="spellEnd"/>
-      <w:r>
-        <w:rPr>
-          <w:sz w:val="20"/>
-          <w:szCs w:val="20"/>
-        </w:rPr>
-        <w:t xml:space="preserve"> has reached its expected count. This object should be set to “Load on Start” based off of current implementations.</w:t>
+    </w:p>
+    <w:p>
+      <w:pPr>
+        <w:rPr>
+          <w:sz w:val="20"/>
+          <w:szCs w:val="20"/>
+        </w:rPr>
+      </w:pPr>
+      <w:r>
+        <w:rPr>
+          <w:sz w:val="20"/>
+          <w:szCs w:val="20"/>
+        </w:rPr>
+        <w:t>This object is responsible for closing down Touch Designer when AGD_Timer has reached its expected count. This object should be set to “Load on Start” based off of current implementations.</w:t>
       </w:r>
     </w:p>
     <w:p>
       <w:pPr>
         <w:pStyle w:val="Heading4"/>
       </w:pPr>
-      <w:proofErr w:type="spellStart"/>
       <w:r>
         <w:t>AGD_RecordOutput</w:t>
       </w:r>
-      <w:proofErr w:type="spellEnd"/>
     </w:p>
     <w:p>
       <w:pPr>
@@ -834,23 +616,7 @@
           <w:sz w:val="20"/>
           <w:szCs w:val="20"/>
         </w:rPr>
-        <w:t xml:space="preserve">this object are set in the </w:t>
-      </w:r>
-      <w:proofErr w:type="spellStart"/>
-      <w:r>
-        <w:rPr>
-          <w:sz w:val="20"/>
-          <w:szCs w:val="20"/>
-        </w:rPr>
-        <w:t>AGD_ArtGeneratorInstance</w:t>
-      </w:r>
-      <w:proofErr w:type="spellEnd"/>
-      <w:r>
-        <w:rPr>
-          <w:sz w:val="20"/>
-          <w:szCs w:val="20"/>
-        </w:rPr>
-        <w:t xml:space="preserve"> class when it is initialized.</w:t>
+        <w:t>this object are set in the AGD_ArtGeneratorInstance class when it is initialized.</w:t>
       </w:r>
     </w:p>
     <w:tbl>
@@ -926,7 +692,6 @@
                 <w:szCs w:val="20"/>
               </w:rPr>
             </w:pPr>
-            <w:proofErr w:type="spellStart"/>
             <w:r>
               <w:rPr>
                 <w:sz w:val="20"/>
@@ -934,7 +699,6 @@
               </w:rPr>
               <w:t>TD_InitializePatch</w:t>
             </w:r>
-            <w:proofErr w:type="spellEnd"/>
           </w:p>
         </w:tc>
         <w:tc>
@@ -984,7 +748,6 @@
                 <w:szCs w:val="20"/>
               </w:rPr>
             </w:pPr>
-            <w:proofErr w:type="spellStart"/>
             <w:r>
               <w:rPr>
                 <w:sz w:val="20"/>
@@ -992,7 +755,6 @@
               </w:rPr>
               <w:t>AGD_LaunchGeneration</w:t>
             </w:r>
-            <w:proofErr w:type="spellEnd"/>
           </w:p>
         </w:tc>
         <w:tc>
@@ -1028,7 +790,6 @@
                 <w:szCs w:val="20"/>
               </w:rPr>
             </w:pPr>
-            <w:proofErr w:type="spellStart"/>
             <w:r>
               <w:rPr>
                 <w:sz w:val="20"/>
@@ -1036,7 +797,6 @@
               </w:rPr>
               <w:t>AGD_LaunchGeneration_exec</w:t>
             </w:r>
-            <w:proofErr w:type="spellEnd"/>
           </w:p>
         </w:tc>
         <w:tc>
@@ -1072,7 +832,6 @@
                 <w:szCs w:val="20"/>
               </w:rPr>
             </w:pPr>
-            <w:proofErr w:type="spellStart"/>
             <w:r>
               <w:rPr>
                 <w:sz w:val="20"/>
@@ -1080,7 +839,6 @@
               </w:rPr>
               <w:t>AGD_TimerCallbacks</w:t>
             </w:r>
-            <w:proofErr w:type="spellEnd"/>
           </w:p>
         </w:tc>
         <w:tc>
@@ -1241,7 +999,6 @@
                 <w:szCs w:val="20"/>
               </w:rPr>
             </w:pPr>
-            <w:proofErr w:type="spellStart"/>
             <w:r>
               <w:rPr>
                 <w:sz w:val="20"/>
@@ -1249,7 +1006,6 @@
               </w:rPr>
               <w:t>SIMStart</w:t>
             </w:r>
-            <w:proofErr w:type="spellEnd"/>
           </w:p>
         </w:tc>
         <w:tc>
@@ -1672,7 +1428,7 @@
                 <w:sz w:val="20"/>
                 <w:szCs w:val="20"/>
               </w:rPr>
-              <w:t>particle</w:t>
+              <w:t>hex_quake</w:t>
             </w:r>
           </w:p>
         </w:tc>

</xml_diff>

<commit_message>
Increase to six parameters + fe / be working
</commit_message>
<xml_diff>
--- a/docs/Documents/word/Touch Designer Integration Guide.docx
+++ b/docs/Documents/word/Touch Designer Integration Guide.docx
@@ -149,6 +149,7 @@
                 <w:szCs w:val="20"/>
               </w:rPr>
             </w:pPr>
+            <w:proofErr w:type="spellStart"/>
             <w:r>
               <w:rPr>
                 <w:sz w:val="20"/>
@@ -156,6 +157,7 @@
               </w:rPr>
               <w:t>TD_InitializePatch</w:t>
             </w:r>
+            <w:proofErr w:type="spellEnd"/>
           </w:p>
         </w:tc>
         <w:tc>
@@ -191,6 +193,7 @@
                 <w:szCs w:val="20"/>
               </w:rPr>
             </w:pPr>
+            <w:proofErr w:type="spellStart"/>
             <w:r>
               <w:rPr>
                 <w:sz w:val="20"/>
@@ -198,6 +201,7 @@
               </w:rPr>
               <w:t>AGD_LaunchGeneration</w:t>
             </w:r>
+            <w:proofErr w:type="spellEnd"/>
           </w:p>
         </w:tc>
         <w:tc>
@@ -233,6 +237,7 @@
                 <w:szCs w:val="20"/>
               </w:rPr>
             </w:pPr>
+            <w:proofErr w:type="spellStart"/>
             <w:r>
               <w:rPr>
                 <w:sz w:val="20"/>
@@ -240,6 +245,7 @@
               </w:rPr>
               <w:t>AGD_LaunchGeneration_exec</w:t>
             </w:r>
+            <w:proofErr w:type="spellEnd"/>
           </w:p>
         </w:tc>
         <w:tc>
@@ -275,6 +281,7 @@
                 <w:szCs w:val="20"/>
               </w:rPr>
             </w:pPr>
+            <w:proofErr w:type="spellStart"/>
             <w:r>
               <w:rPr>
                 <w:sz w:val="20"/>
@@ -282,6 +289,7 @@
               </w:rPr>
               <w:t>AGD_StartTrigger</w:t>
             </w:r>
+            <w:proofErr w:type="spellEnd"/>
           </w:p>
         </w:tc>
         <w:tc>
@@ -317,6 +325,7 @@
                 <w:szCs w:val="20"/>
               </w:rPr>
             </w:pPr>
+            <w:proofErr w:type="spellStart"/>
             <w:r>
               <w:rPr>
                 <w:sz w:val="20"/>
@@ -324,6 +333,7 @@
               </w:rPr>
               <w:t>AGD_Timer</w:t>
             </w:r>
+            <w:proofErr w:type="spellEnd"/>
           </w:p>
         </w:tc>
         <w:tc>
@@ -359,6 +369,7 @@
                 <w:szCs w:val="20"/>
               </w:rPr>
             </w:pPr>
+            <w:proofErr w:type="spellStart"/>
             <w:r>
               <w:rPr>
                 <w:sz w:val="20"/>
@@ -366,6 +377,7 @@
               </w:rPr>
               <w:t>AGD_RecordOutput</w:t>
             </w:r>
+            <w:proofErr w:type="spellEnd"/>
           </w:p>
         </w:tc>
         <w:tc>
@@ -418,47 +430,83 @@
       <w:pPr>
         <w:pStyle w:val="Heading4"/>
       </w:pPr>
+      <w:proofErr w:type="spellStart"/>
       <w:r>
         <w:t>TD_InitializePatch</w:t>
       </w:r>
-    </w:p>
-    <w:p>
-      <w:pPr>
-        <w:rPr>
-          <w:sz w:val="20"/>
-          <w:szCs w:val="20"/>
-        </w:rPr>
-      </w:pPr>
-      <w:r>
-        <w:rPr>
-          <w:sz w:val="20"/>
-          <w:szCs w:val="20"/>
-        </w:rPr>
-        <w:t xml:space="preserve">The TD_InitializePatch object is a CHOP Execute object. The purpose of this object is to execute upon start-up to properly initialize all Touch Designer elements needed for execution and to start the process of execution in Touch Designer. </w:t>
-      </w:r>
-    </w:p>
-    <w:p>
-      <w:pPr>
-        <w:rPr>
-          <w:sz w:val="20"/>
-          <w:szCs w:val="20"/>
-        </w:rPr>
-      </w:pPr>
-      <w:r>
-        <w:rPr>
-          <w:sz w:val="20"/>
-          <w:szCs w:val="20"/>
-        </w:rPr>
-        <w:t xml:space="preserve">Unlike all other Python scripts that are utilized in Touch Designer, this the python script cannot be loaded in during run-time. This means that any time a change to TD_InitializePatch.py is made, it must be re-uploaded manually to each Touch Designer patch. Since Touch Designer closes after a certain period of time, in order to make any manual change to a patch, the developer must temporarily remove the ‘quit()’ line in AGD_Utilities.py to prevent the timer from exiting the patch. </w:t>
+      <w:proofErr w:type="spellEnd"/>
+    </w:p>
+    <w:p>
+      <w:pPr>
+        <w:rPr>
+          <w:sz w:val="20"/>
+          <w:szCs w:val="20"/>
+        </w:rPr>
+      </w:pPr>
+      <w:r>
+        <w:rPr>
+          <w:sz w:val="20"/>
+          <w:szCs w:val="20"/>
+        </w:rPr>
+        <w:t xml:space="preserve">The </w:t>
+      </w:r>
+      <w:proofErr w:type="spellStart"/>
+      <w:r>
+        <w:rPr>
+          <w:sz w:val="20"/>
+          <w:szCs w:val="20"/>
+        </w:rPr>
+        <w:t>TD_InitializePatch</w:t>
+      </w:r>
+      <w:proofErr w:type="spellEnd"/>
+      <w:r>
+        <w:rPr>
+          <w:sz w:val="20"/>
+          <w:szCs w:val="20"/>
+        </w:rPr>
+        <w:t xml:space="preserve"> object is a CHOP Execute object. The purpose of this object is to execute upon start-up to properly initialize all Touch Designer elements needed for execution and to start the process of execution in Touch Designer. </w:t>
+      </w:r>
+    </w:p>
+    <w:p>
+      <w:pPr>
+        <w:rPr>
+          <w:sz w:val="20"/>
+          <w:szCs w:val="20"/>
+        </w:rPr>
+      </w:pPr>
+      <w:r>
+        <w:rPr>
+          <w:sz w:val="20"/>
+          <w:szCs w:val="20"/>
+        </w:rPr>
+        <w:t>Unlike all other Python scripts that are utilized in Touch Designer, this the python script cannot be loaded in during run-time. This means that any time a change to TD_InitializePatch.py is made, it must be re-uploaded manually to each Touch Designer patch. Since Touch Designer closes after a certain period of time, in order to make any manual change to a patch, the developer must temporarily remove the ‘</w:t>
+      </w:r>
+      <w:proofErr w:type="gramStart"/>
+      <w:r>
+        <w:rPr>
+          <w:sz w:val="20"/>
+          <w:szCs w:val="20"/>
+        </w:rPr>
+        <w:t>quit(</w:t>
+      </w:r>
+      <w:proofErr w:type="gramEnd"/>
+      <w:r>
+        <w:rPr>
+          <w:sz w:val="20"/>
+          <w:szCs w:val="20"/>
+        </w:rPr>
+        <w:t xml:space="preserve">)’ line in AGD_Utilities.py to prevent the timer from exiting the patch. </w:t>
       </w:r>
     </w:p>
     <w:p>
       <w:pPr>
         <w:pStyle w:val="Heading4"/>
       </w:pPr>
+      <w:proofErr w:type="spellStart"/>
       <w:r>
         <w:t>AGD_LaunchGeneration</w:t>
       </w:r>
+      <w:proofErr w:type="spellEnd"/>
     </w:p>
     <w:p>
       <w:pPr>
@@ -479,7 +527,39 @@
           <w:sz w:val="20"/>
           <w:szCs w:val="20"/>
         </w:rPr>
-        <w:t>Touch Designer is run by TD_InitializePatch. This means a developer does not have to manually load in a file in the same manner that is done in TD_InitializePatch.</w:t>
+        <w:t xml:space="preserve">Touch Designer is run by </w:t>
+      </w:r>
+      <w:proofErr w:type="spellStart"/>
+      <w:r>
+        <w:rPr>
+          <w:sz w:val="20"/>
+          <w:szCs w:val="20"/>
+        </w:rPr>
+        <w:t>TD_InitializePatch</w:t>
+      </w:r>
+      <w:proofErr w:type="spellEnd"/>
+      <w:r>
+        <w:rPr>
+          <w:sz w:val="20"/>
+          <w:szCs w:val="20"/>
+        </w:rPr>
+        <w:t xml:space="preserve">. This means a developer does not have to manually load in a file in the same manner that is done in </w:t>
+      </w:r>
+      <w:proofErr w:type="spellStart"/>
+      <w:r>
+        <w:rPr>
+          <w:sz w:val="20"/>
+          <w:szCs w:val="20"/>
+        </w:rPr>
+        <w:t>TD_InitializePatch</w:t>
+      </w:r>
+      <w:proofErr w:type="spellEnd"/>
+      <w:r>
+        <w:rPr>
+          <w:sz w:val="20"/>
+          <w:szCs w:val="20"/>
+        </w:rPr>
+        <w:t>.</w:t>
       </w:r>
       <w:r>
         <w:rPr>
@@ -500,102 +580,256 @@
       <w:pPr>
         <w:pStyle w:val="Heading4"/>
       </w:pPr>
+      <w:proofErr w:type="spellStart"/>
       <w:r>
         <w:t>AGD_LaunchGeneration_exec</w:t>
       </w:r>
-    </w:p>
-    <w:p>
-      <w:pPr>
-        <w:rPr>
-          <w:sz w:val="20"/>
-          <w:szCs w:val="20"/>
-        </w:rPr>
-      </w:pPr>
-      <w:r>
-        <w:rPr>
-          <w:sz w:val="20"/>
-          <w:szCs w:val="20"/>
-        </w:rPr>
-        <w:t>This object is responsible for launching AGD_LaunchGeneration. This object is directly started from TD_InitializePatch. It may be possible to not use this execute and directly start AGD_LaunchGeneration from TD_InitializePatch, but this has not been tested yet. The file that controls this object is shared between this module and AGD_TimerCallbacks. This object should be set to “Load on Start” based off of current implementations.</w:t>
+      <w:proofErr w:type="spellEnd"/>
+    </w:p>
+    <w:p>
+      <w:pPr>
+        <w:rPr>
+          <w:sz w:val="20"/>
+          <w:szCs w:val="20"/>
+        </w:rPr>
+      </w:pPr>
+      <w:r>
+        <w:rPr>
+          <w:sz w:val="20"/>
+          <w:szCs w:val="20"/>
+        </w:rPr>
+        <w:t xml:space="preserve">This object is responsible for launching </w:t>
+      </w:r>
+      <w:proofErr w:type="spellStart"/>
+      <w:r>
+        <w:rPr>
+          <w:sz w:val="20"/>
+          <w:szCs w:val="20"/>
+        </w:rPr>
+        <w:t>AGD_LaunchGeneration</w:t>
+      </w:r>
+      <w:proofErr w:type="spellEnd"/>
+      <w:r>
+        <w:rPr>
+          <w:sz w:val="20"/>
+          <w:szCs w:val="20"/>
+        </w:rPr>
+        <w:t xml:space="preserve">. This object is directly started from </w:t>
+      </w:r>
+      <w:proofErr w:type="spellStart"/>
+      <w:r>
+        <w:rPr>
+          <w:sz w:val="20"/>
+          <w:szCs w:val="20"/>
+        </w:rPr>
+        <w:t>TD_InitializePatch</w:t>
+      </w:r>
+      <w:proofErr w:type="spellEnd"/>
+      <w:r>
+        <w:rPr>
+          <w:sz w:val="20"/>
+          <w:szCs w:val="20"/>
+        </w:rPr>
+        <w:t xml:space="preserve">. It may be possible to not use this execute and directly start </w:t>
+      </w:r>
+      <w:proofErr w:type="spellStart"/>
+      <w:r>
+        <w:rPr>
+          <w:sz w:val="20"/>
+          <w:szCs w:val="20"/>
+        </w:rPr>
+        <w:t>AGD_LaunchGeneration</w:t>
+      </w:r>
+      <w:proofErr w:type="spellEnd"/>
+      <w:r>
+        <w:rPr>
+          <w:sz w:val="20"/>
+          <w:szCs w:val="20"/>
+        </w:rPr>
+        <w:t xml:space="preserve"> from </w:t>
+      </w:r>
+      <w:proofErr w:type="spellStart"/>
+      <w:r>
+        <w:rPr>
+          <w:sz w:val="20"/>
+          <w:szCs w:val="20"/>
+        </w:rPr>
+        <w:t>TD_InitializePatch</w:t>
+      </w:r>
+      <w:proofErr w:type="spellEnd"/>
+      <w:r>
+        <w:rPr>
+          <w:sz w:val="20"/>
+          <w:szCs w:val="20"/>
+        </w:rPr>
+        <w:t xml:space="preserve">, but this has not been tested yet. The file that controls this object is shared between this module and </w:t>
+      </w:r>
+      <w:proofErr w:type="spellStart"/>
+      <w:r>
+        <w:rPr>
+          <w:sz w:val="20"/>
+          <w:szCs w:val="20"/>
+        </w:rPr>
+        <w:t>AGD_TimerCallbacks</w:t>
+      </w:r>
+      <w:proofErr w:type="spellEnd"/>
+      <w:r>
+        <w:rPr>
+          <w:sz w:val="20"/>
+          <w:szCs w:val="20"/>
+        </w:rPr>
+        <w:t>. This object should be set to “Load on Start” based off of current implementations.</w:t>
       </w:r>
     </w:p>
     <w:p>
       <w:pPr>
         <w:pStyle w:val="Heading4"/>
       </w:pPr>
+      <w:proofErr w:type="spellStart"/>
       <w:r>
         <w:t>AGD_StartTrigger</w:t>
       </w:r>
-    </w:p>
-    <w:p>
-      <w:pPr>
-        <w:rPr>
-          <w:sz w:val="20"/>
-          <w:szCs w:val="20"/>
-        </w:rPr>
-      </w:pPr>
-      <w:r>
-        <w:rPr>
-          <w:sz w:val="20"/>
-          <w:szCs w:val="20"/>
-        </w:rPr>
-        <w:t xml:space="preserve">This object is a constant, that when switched from zero to one, starts AGD_Timer. There are no special settings required for this object. </w:t>
+      <w:proofErr w:type="spellEnd"/>
+    </w:p>
+    <w:p>
+      <w:pPr>
+        <w:rPr>
+          <w:sz w:val="20"/>
+          <w:szCs w:val="20"/>
+        </w:rPr>
+      </w:pPr>
+      <w:r>
+        <w:rPr>
+          <w:sz w:val="20"/>
+          <w:szCs w:val="20"/>
+        </w:rPr>
+        <w:t xml:space="preserve">This object is a constant, that when switched from zero to one, starts </w:t>
+      </w:r>
+      <w:proofErr w:type="spellStart"/>
+      <w:r>
+        <w:rPr>
+          <w:sz w:val="20"/>
+          <w:szCs w:val="20"/>
+        </w:rPr>
+        <w:t>AGD_Timer</w:t>
+      </w:r>
+      <w:proofErr w:type="spellEnd"/>
+      <w:r>
+        <w:rPr>
+          <w:sz w:val="20"/>
+          <w:szCs w:val="20"/>
+        </w:rPr>
+        <w:t xml:space="preserve">. There are no special settings required for this object. </w:t>
       </w:r>
     </w:p>
     <w:p>
       <w:pPr>
         <w:pStyle w:val="Heading4"/>
       </w:pPr>
+      <w:proofErr w:type="spellStart"/>
       <w:r>
         <w:t>AGD_Timer</w:t>
       </w:r>
-    </w:p>
-    <w:p>
-      <w:pPr>
-        <w:rPr>
-          <w:sz w:val="20"/>
-          <w:szCs w:val="20"/>
-        </w:rPr>
-      </w:pPr>
-      <w:r>
-        <w:rPr>
-          <w:sz w:val="20"/>
-          <w:szCs w:val="20"/>
-        </w:rPr>
-        <w:t xml:space="preserve">This object acts as a timer that counts down for the desired video length. There is an associated callback (AGD_TimerCallback) that is used to actually shutdown Touch Designer once the desired generation has completed. All of the required parameters for this object are set in the AGD_ArtGeneratorInstance class when it is initialized. </w:t>
+      <w:proofErr w:type="spellEnd"/>
+    </w:p>
+    <w:p>
+      <w:pPr>
+        <w:rPr>
+          <w:sz w:val="20"/>
+          <w:szCs w:val="20"/>
+        </w:rPr>
+      </w:pPr>
+      <w:r>
+        <w:rPr>
+          <w:sz w:val="20"/>
+          <w:szCs w:val="20"/>
+        </w:rPr>
+        <w:t>This object acts as a timer that counts down for the desired video length. There is an associated callback (</w:t>
+      </w:r>
+      <w:proofErr w:type="spellStart"/>
+      <w:r>
+        <w:rPr>
+          <w:sz w:val="20"/>
+          <w:szCs w:val="20"/>
+        </w:rPr>
+        <w:t>AGD_TimerCallback</w:t>
+      </w:r>
+      <w:proofErr w:type="spellEnd"/>
+      <w:r>
+        <w:rPr>
+          <w:sz w:val="20"/>
+          <w:szCs w:val="20"/>
+        </w:rPr>
+        <w:t xml:space="preserve">) that is used to actually shutdown Touch Designer once the desired generation has completed. All of the required parameters for this object are set in the </w:t>
+      </w:r>
+      <w:proofErr w:type="spellStart"/>
+      <w:r>
+        <w:rPr>
+          <w:sz w:val="20"/>
+          <w:szCs w:val="20"/>
+        </w:rPr>
+        <w:t>AGD_ArtGeneratorInstance</w:t>
+      </w:r>
+      <w:proofErr w:type="spellEnd"/>
+      <w:r>
+        <w:rPr>
+          <w:sz w:val="20"/>
+          <w:szCs w:val="20"/>
+        </w:rPr>
+        <w:t xml:space="preserve"> class when it is initialized. </w:t>
       </w:r>
     </w:p>
     <w:p>
       <w:pPr>
         <w:pStyle w:val="Heading4"/>
       </w:pPr>
+      <w:proofErr w:type="spellStart"/>
       <w:r>
         <w:lastRenderedPageBreak/>
         <w:t>AGD_TimerCallbacks</w:t>
       </w:r>
-    </w:p>
-    <w:p>
-      <w:pPr>
-        <w:rPr>
-          <w:sz w:val="20"/>
-          <w:szCs w:val="20"/>
-        </w:rPr>
-      </w:pPr>
-      <w:r>
-        <w:rPr>
-          <w:sz w:val="20"/>
-          <w:szCs w:val="20"/>
-        </w:rPr>
-        <w:t>This object is responsible for closing down Touch Designer when AGD_Timer has reached its expected count. This object should be set to “Load on Start” based off of current implementations.</w:t>
+      <w:proofErr w:type="spellEnd"/>
+    </w:p>
+    <w:p>
+      <w:pPr>
+        <w:rPr>
+          <w:sz w:val="20"/>
+          <w:szCs w:val="20"/>
+        </w:rPr>
+      </w:pPr>
+      <w:r>
+        <w:rPr>
+          <w:sz w:val="20"/>
+          <w:szCs w:val="20"/>
+        </w:rPr>
+        <w:t xml:space="preserve">This object is responsible for closing down Touch Designer when </w:t>
+      </w:r>
+      <w:proofErr w:type="spellStart"/>
+      <w:r>
+        <w:rPr>
+          <w:sz w:val="20"/>
+          <w:szCs w:val="20"/>
+        </w:rPr>
+        <w:t>AGD_Timer</w:t>
+      </w:r>
+      <w:proofErr w:type="spellEnd"/>
+      <w:r>
+        <w:rPr>
+          <w:sz w:val="20"/>
+          <w:szCs w:val="20"/>
+        </w:rPr>
+        <w:t xml:space="preserve"> has reached its expected count. This object should be set to “Load on Start” based off of current implementations.</w:t>
       </w:r>
     </w:p>
     <w:p>
       <w:pPr>
         <w:pStyle w:val="Heading4"/>
       </w:pPr>
+      <w:proofErr w:type="spellStart"/>
       <w:r>
         <w:t>AGD_RecordOutput</w:t>
       </w:r>
+      <w:proofErr w:type="spellEnd"/>
     </w:p>
     <w:p>
       <w:pPr>
@@ -616,7 +850,23 @@
           <w:sz w:val="20"/>
           <w:szCs w:val="20"/>
         </w:rPr>
-        <w:t>this object are set in the AGD_ArtGeneratorInstance class when it is initialized.</w:t>
+        <w:t xml:space="preserve">this object are set in the </w:t>
+      </w:r>
+      <w:proofErr w:type="spellStart"/>
+      <w:r>
+        <w:rPr>
+          <w:sz w:val="20"/>
+          <w:szCs w:val="20"/>
+        </w:rPr>
+        <w:t>AGD_ArtGeneratorInstance</w:t>
+      </w:r>
+      <w:proofErr w:type="spellEnd"/>
+      <w:r>
+        <w:rPr>
+          <w:sz w:val="20"/>
+          <w:szCs w:val="20"/>
+        </w:rPr>
+        <w:t xml:space="preserve"> class when it is initialized.</w:t>
       </w:r>
     </w:p>
     <w:tbl>
@@ -692,6 +942,7 @@
                 <w:szCs w:val="20"/>
               </w:rPr>
             </w:pPr>
+            <w:proofErr w:type="spellStart"/>
             <w:r>
               <w:rPr>
                 <w:sz w:val="20"/>
@@ -699,6 +950,7 @@
               </w:rPr>
               <w:t>TD_InitializePatch</w:t>
             </w:r>
+            <w:proofErr w:type="spellEnd"/>
           </w:p>
         </w:tc>
         <w:tc>
@@ -748,6 +1000,7 @@
                 <w:szCs w:val="20"/>
               </w:rPr>
             </w:pPr>
+            <w:proofErr w:type="spellStart"/>
             <w:r>
               <w:rPr>
                 <w:sz w:val="20"/>
@@ -755,6 +1008,7 @@
               </w:rPr>
               <w:t>AGD_LaunchGeneration</w:t>
             </w:r>
+            <w:proofErr w:type="spellEnd"/>
           </w:p>
         </w:tc>
         <w:tc>
@@ -790,6 +1044,7 @@
                 <w:szCs w:val="20"/>
               </w:rPr>
             </w:pPr>
+            <w:proofErr w:type="spellStart"/>
             <w:r>
               <w:rPr>
                 <w:sz w:val="20"/>
@@ -797,6 +1052,7 @@
               </w:rPr>
               <w:t>AGD_LaunchGeneration_exec</w:t>
             </w:r>
+            <w:proofErr w:type="spellEnd"/>
           </w:p>
         </w:tc>
         <w:tc>
@@ -832,6 +1088,7 @@
                 <w:szCs w:val="20"/>
               </w:rPr>
             </w:pPr>
+            <w:proofErr w:type="spellStart"/>
             <w:r>
               <w:rPr>
                 <w:sz w:val="20"/>
@@ -839,6 +1096,7 @@
               </w:rPr>
               <w:t>AGD_TimerCallbacks</w:t>
             </w:r>
+            <w:proofErr w:type="spellEnd"/>
           </w:p>
         </w:tc>
         <w:tc>
@@ -999,6 +1257,7 @@
                 <w:szCs w:val="20"/>
               </w:rPr>
             </w:pPr>
+            <w:proofErr w:type="spellStart"/>
             <w:r>
               <w:rPr>
                 <w:sz w:val="20"/>
@@ -1006,6 +1265,7 @@
               </w:rPr>
               <w:t>SIMStart</w:t>
             </w:r>
+            <w:proofErr w:type="spellEnd"/>
           </w:p>
         </w:tc>
         <w:tc>
@@ -1423,6 +1683,7 @@
                 <w:szCs w:val="20"/>
               </w:rPr>
             </w:pPr>
+            <w:proofErr w:type="spellStart"/>
             <w:r>
               <w:rPr>
                 <w:sz w:val="20"/>
@@ -1430,6 +1691,7 @@
               </w:rPr>
               <w:t>hex_quake</w:t>
             </w:r>
+            <w:proofErr w:type="spellEnd"/>
           </w:p>
         </w:tc>
         <w:tc>
@@ -1572,7 +1834,23 @@
           <w:sz w:val="20"/>
           <w:szCs w:val="20"/>
         </w:rPr>
-        <w:t xml:space="preserve">Once Touch Designer has been integrated with the objects and Python control as mentioned in “Required Objects”, any Touch Designer patch will automatically exit after the fixed art generation length timer has completed. This can make developing or changing patches difficult. To disable this functionality, go to &lt;root&gt;/code/Backend/ArtGenerationDriver/src/AGD_Utilities.py and disable the line that says “quit()” by commenting it out. Re-Open the Touch Designer patch. It should no longer quit out automatically after the fixed </w:t>
+        <w:t>Once Touch Designer has been integrated with the objects and Python control as mentioned in “Required Objects”, any Touch Designer patch will automatically exit after the fixed art generation length timer has completed. This can make developing or changing patches difficult. To disable this functionality, go to &lt;root&gt;/code/Backend/ArtGenerationDriver/src/AGD_Utilities.py and disable the line that says “</w:t>
+      </w:r>
+      <w:proofErr w:type="gramStart"/>
+      <w:r>
+        <w:rPr>
+          <w:sz w:val="20"/>
+          <w:szCs w:val="20"/>
+        </w:rPr>
+        <w:t>quit(</w:t>
+      </w:r>
+      <w:proofErr w:type="gramEnd"/>
+      <w:r>
+        <w:rPr>
+          <w:sz w:val="20"/>
+          <w:szCs w:val="20"/>
+        </w:rPr>
+        <w:t xml:space="preserve">)” by commenting it out. Re-Open the Touch Designer patch. It should no longer quit out automatically after the fixed </w:t>
       </w:r>
       <w:r>
         <w:rPr>
@@ -1594,7 +1872,23 @@
           <w:sz w:val="20"/>
           <w:szCs w:val="20"/>
         </w:rPr>
-        <w:t xml:space="preserve"> quit(), because it is needed for the full functionality of the system. </w:t>
+        <w:t xml:space="preserve"> </w:t>
+      </w:r>
+      <w:proofErr w:type="gramStart"/>
+      <w:r>
+        <w:rPr>
+          <w:sz w:val="20"/>
+          <w:szCs w:val="20"/>
+        </w:rPr>
+        <w:t>quit(</w:t>
+      </w:r>
+      <w:proofErr w:type="gramEnd"/>
+      <w:r>
+        <w:rPr>
+          <w:sz w:val="20"/>
+          <w:szCs w:val="20"/>
+        </w:rPr>
+        <w:t xml:space="preserve">), because it is needed for the full functionality of the system. </w:t>
       </w:r>
     </w:p>
     <w:p>
@@ -1606,19 +1900,203 @@
       </w:r>
     </w:p>
     <w:p>
-      <w:r>
+      <w:pPr>
+        <w:rPr>
+          <w:sz w:val="20"/>
+          <w:szCs w:val="20"/>
+        </w:rPr>
+      </w:pPr>
+      <w:r>
+        <w:rPr>
+          <w:sz w:val="20"/>
+          <w:szCs w:val="20"/>
+        </w:rPr>
         <w:t>In Touch Designer, the overall application can have various settings controlling aspects of speed and direction of art generation. Ensure for proper execution of a Touch Designer patch, that on the bottom toolbar, forward playback is enabled and looping is enabled. Additionally, enable real-time playback on the top toolbar.</w:t>
       </w:r>
     </w:p>
     <w:p>
-      <w:r>
+      <w:pPr>
+        <w:rPr>
+          <w:sz w:val="20"/>
+          <w:szCs w:val="20"/>
+        </w:rPr>
+      </w:pPr>
+      <w:r>
+        <w:rPr>
+          <w:sz w:val="20"/>
+          <w:szCs w:val="20"/>
+        </w:rPr>
         <w:t xml:space="preserve">Initially, it was thought that disabling real-time processing would decrease the amount of time to process graphics. However, what it actually does is slow down the generation to get better quality output. This is not desired as we are already taking around 5 seconds to generate art, which can lead to </w:t>
       </w:r>
       <w:r>
+        <w:rPr>
+          <w:sz w:val="20"/>
+          <w:szCs w:val="20"/>
+        </w:rPr>
         <w:t>a clogged</w:t>
       </w:r>
       <w:r>
+        <w:rPr>
+          <w:sz w:val="20"/>
+          <w:szCs w:val="20"/>
+        </w:rPr>
         <w:t xml:space="preserve"> queue if many users want to generate art. </w:t>
+      </w:r>
+    </w:p>
+    <w:p>
+      <w:pPr>
+        <w:pStyle w:val="Heading3"/>
+      </w:pPr>
+      <w:r>
+        <w:t>Adding Touch Designer to PATH</w:t>
+      </w:r>
+    </w:p>
+    <w:p>
+      <w:pPr>
+        <w:rPr>
+          <w:sz w:val="20"/>
+          <w:szCs w:val="20"/>
+        </w:rPr>
+      </w:pPr>
+      <w:r>
+        <w:rPr>
+          <w:sz w:val="20"/>
+          <w:szCs w:val="20"/>
+        </w:rPr>
+        <w:t>In order to run the Python program properly, the path of the Touch Designer executable must be on the path. To do this, do the following:</w:t>
+      </w:r>
+    </w:p>
+    <w:p>
+      <w:pPr>
+        <w:pStyle w:val="Heading4"/>
+      </w:pPr>
+      <w:r>
+        <w:t>MacOS</w:t>
+      </w:r>
+    </w:p>
+    <w:p>
+      <w:pPr>
+        <w:rPr>
+          <w:sz w:val="20"/>
+          <w:szCs w:val="20"/>
+        </w:rPr>
+      </w:pPr>
+      <w:r>
+        <w:rPr>
+          <w:sz w:val="20"/>
+          <w:szCs w:val="20"/>
+        </w:rPr>
+        <w:t>Run</w:t>
+      </w:r>
+      <w:r>
+        <w:rPr>
+          <w:sz w:val="20"/>
+          <w:szCs w:val="20"/>
+        </w:rPr>
+        <w:t>:</w:t>
+      </w:r>
+      <w:r>
+        <w:rPr>
+          <w:sz w:val="20"/>
+          <w:szCs w:val="20"/>
+        </w:rPr>
+        <w:t xml:space="preserve"> ‘find /Applications – name </w:t>
+      </w:r>
+      <w:proofErr w:type="spellStart"/>
+      <w:r>
+        <w:rPr>
+          <w:sz w:val="20"/>
+          <w:szCs w:val="20"/>
+        </w:rPr>
+        <w:t>TouchDesigner.app</w:t>
+      </w:r>
+      <w:proofErr w:type="spellEnd"/>
+      <w:r>
+        <w:rPr>
+          <w:sz w:val="20"/>
+          <w:szCs w:val="20"/>
+        </w:rPr>
+        <w:t>’</w:t>
+      </w:r>
+    </w:p>
+    <w:p>
+      <w:pPr>
+        <w:rPr>
+          <w:sz w:val="20"/>
+          <w:szCs w:val="20"/>
+        </w:rPr>
+      </w:pPr>
+      <w:r>
+        <w:rPr>
+          <w:sz w:val="20"/>
+          <w:szCs w:val="20"/>
+        </w:rPr>
+        <w:t>Add the directory to the path</w:t>
+      </w:r>
+      <w:r>
+        <w:rPr>
+          <w:sz w:val="20"/>
+          <w:szCs w:val="20"/>
+        </w:rPr>
+        <w:t xml:space="preserve">: </w:t>
+      </w:r>
+      <w:r>
+        <w:rPr>
+          <w:sz w:val="20"/>
+          <w:szCs w:val="20"/>
+        </w:rPr>
+        <w:t>‘export PATH=</w:t>
+      </w:r>
+      <w:proofErr w:type="gramStart"/>
+      <w:r>
+        <w:rPr>
+          <w:sz w:val="20"/>
+          <w:szCs w:val="20"/>
+        </w:rPr>
+        <w:t>/”Applications/</w:t>
+      </w:r>
+      <w:proofErr w:type="spellStart"/>
+      <w:r>
+        <w:rPr>
+          <w:sz w:val="20"/>
+          <w:szCs w:val="20"/>
+        </w:rPr>
+        <w:t>TouchDesigner.app</w:t>
+      </w:r>
+      <w:proofErr w:type="spellEnd"/>
+      <w:proofErr w:type="gramEnd"/>
+      <w:r>
+        <w:rPr>
+          <w:sz w:val="20"/>
+          <w:szCs w:val="20"/>
+        </w:rPr>
+        <w:t>/Contents/MacOS:$PATH”’</w:t>
+      </w:r>
+    </w:p>
+    <w:p>
+      <w:pPr>
+        <w:pStyle w:val="Heading4"/>
+      </w:pPr>
+      <w:r>
+        <w:t>Windows</w:t>
+      </w:r>
+    </w:p>
+    <w:p>
+      <w:pPr>
+        <w:rPr>
+          <w:sz w:val="20"/>
+          <w:szCs w:val="20"/>
+        </w:rPr>
+      </w:pPr>
+      <w:r>
+        <w:rPr>
+          <w:sz w:val="20"/>
+          <w:szCs w:val="20"/>
+        </w:rPr>
+        <w:t xml:space="preserve">Follow normal practices for finding Touch Designer application. </w:t>
+      </w:r>
+      <w:r>
+        <w:t xml:space="preserve"> </w:t>
       </w:r>
     </w:p>
     <w:sectPr>

</xml_diff>

<commit_message>
Some recs and specs
</commit_message>
<xml_diff>
--- a/docs/Documents/word/Touch Designer Integration Guide.docx
+++ b/docs/Documents/word/Touch Designer Integration Guide.docx
@@ -1941,159 +1941,6 @@
           <w:szCs w:val="20"/>
         </w:rPr>
         <w:t xml:space="preserve"> queue if many users want to generate art. </w:t>
-      </w:r>
-    </w:p>
-    <w:p>
-      <w:pPr>
-        <w:pStyle w:val="Heading3"/>
-      </w:pPr>
-      <w:r>
-        <w:t>Adding Touch Designer to PATH</w:t>
-      </w:r>
-    </w:p>
-    <w:p>
-      <w:pPr>
-        <w:rPr>
-          <w:sz w:val="20"/>
-          <w:szCs w:val="20"/>
-        </w:rPr>
-      </w:pPr>
-      <w:r>
-        <w:rPr>
-          <w:sz w:val="20"/>
-          <w:szCs w:val="20"/>
-        </w:rPr>
-        <w:t>In order to run the Python program properly, the path of the Touch Designer executable must be on the path. To do this, do the following:</w:t>
-      </w:r>
-    </w:p>
-    <w:p>
-      <w:pPr>
-        <w:pStyle w:val="Heading4"/>
-      </w:pPr>
-      <w:r>
-        <w:t>MacOS</w:t>
-      </w:r>
-    </w:p>
-    <w:p>
-      <w:pPr>
-        <w:rPr>
-          <w:sz w:val="20"/>
-          <w:szCs w:val="20"/>
-        </w:rPr>
-      </w:pPr>
-      <w:r>
-        <w:rPr>
-          <w:sz w:val="20"/>
-          <w:szCs w:val="20"/>
-        </w:rPr>
-        <w:t>Run</w:t>
-      </w:r>
-      <w:r>
-        <w:rPr>
-          <w:sz w:val="20"/>
-          <w:szCs w:val="20"/>
-        </w:rPr>
-        <w:t>:</w:t>
-      </w:r>
-      <w:r>
-        <w:rPr>
-          <w:sz w:val="20"/>
-          <w:szCs w:val="20"/>
-        </w:rPr>
-        <w:t xml:space="preserve"> ‘find /Applications – name </w:t>
-      </w:r>
-      <w:proofErr w:type="spellStart"/>
-      <w:r>
-        <w:rPr>
-          <w:sz w:val="20"/>
-          <w:szCs w:val="20"/>
-        </w:rPr>
-        <w:t>TouchDesigner.app</w:t>
-      </w:r>
-      <w:proofErr w:type="spellEnd"/>
-      <w:r>
-        <w:rPr>
-          <w:sz w:val="20"/>
-          <w:szCs w:val="20"/>
-        </w:rPr>
-        <w:t>’</w:t>
-      </w:r>
-    </w:p>
-    <w:p>
-      <w:pPr>
-        <w:rPr>
-          <w:sz w:val="20"/>
-          <w:szCs w:val="20"/>
-        </w:rPr>
-      </w:pPr>
-      <w:r>
-        <w:rPr>
-          <w:sz w:val="20"/>
-          <w:szCs w:val="20"/>
-        </w:rPr>
-        <w:t>Add the directory to the path</w:t>
-      </w:r>
-      <w:r>
-        <w:rPr>
-          <w:sz w:val="20"/>
-          <w:szCs w:val="20"/>
-        </w:rPr>
-        <w:t xml:space="preserve">: </w:t>
-      </w:r>
-      <w:r>
-        <w:rPr>
-          <w:sz w:val="20"/>
-          <w:szCs w:val="20"/>
-        </w:rPr>
-        <w:t>‘export PATH=</w:t>
-      </w:r>
-      <w:proofErr w:type="gramStart"/>
-      <w:r>
-        <w:rPr>
-          <w:sz w:val="20"/>
-          <w:szCs w:val="20"/>
-        </w:rPr>
-        <w:t>/”Applications/</w:t>
-      </w:r>
-      <w:proofErr w:type="spellStart"/>
-      <w:r>
-        <w:rPr>
-          <w:sz w:val="20"/>
-          <w:szCs w:val="20"/>
-        </w:rPr>
-        <w:t>TouchDesigner.app</w:t>
-      </w:r>
-      <w:proofErr w:type="spellEnd"/>
-      <w:proofErr w:type="gramEnd"/>
-      <w:r>
-        <w:rPr>
-          <w:sz w:val="20"/>
-          <w:szCs w:val="20"/>
-        </w:rPr>
-        <w:t>/Contents/MacOS:$PATH”’</w:t>
-      </w:r>
-    </w:p>
-    <w:p>
-      <w:pPr>
-        <w:pStyle w:val="Heading4"/>
-      </w:pPr>
-      <w:r>
-        <w:t>Windows</w:t>
-      </w:r>
-    </w:p>
-    <w:p>
-      <w:pPr>
-        <w:rPr>
-          <w:sz w:val="20"/>
-          <w:szCs w:val="20"/>
-        </w:rPr>
-      </w:pPr>
-      <w:r>
-        <w:rPr>
-          <w:sz w:val="20"/>
-          <w:szCs w:val="20"/>
-        </w:rPr>
-        <w:t xml:space="preserve">Follow normal practices for finding Touch Designer application. </w:t>
       </w:r>
       <w:r>
         <w:t xml:space="preserve"> </w:t>
@@ -2274,7 +2121,7 @@
       <w:rPr>
         <w:noProof/>
       </w:rPr>
-      <w:t>April 30, 2024</w:t>
+      <w:t>May 1, 2024</w:t>
     </w:r>
     <w:r>
       <w:fldChar w:fldCharType="end"/>

</xml_diff>